<commit_message>
Project description changed (again)
Внесены некоторые изменения в состояние проекта
</commit_message>
<xml_diff>
--- a/Description.docx
+++ b/Description.docx
@@ -26,6 +26,11 @@
           <w:lang w:val="en-US"/>
         </w:rPr>
         <w:t>description changed</w:t>
+      </w:r>
+    </w:p>
+    <w:p>
+      <w:r>
+        <w:t>Тут находится долгое и длинное описание проекта</w:t>
       </w:r>
       <w:bookmarkStart w:id="0" w:name="_GoBack"/>
       <w:bookmarkEnd w:id="0"/>

</xml_diff>